<commit_message>
Almost Finish Graph Poet
</commit_message>
<xml_diff>
--- a/doc/Lab-2 1183710109 Report.docx
+++ b/doc/Lab-2 1183710109 Report.docx
@@ -382,24 +382,21 @@
         </w:tc>
       </w:tr>
     </w:tbl>
-    <w:p>
-      <w:bookmarkStart w:id="0" w:name="_GoBack"/>
-      <w:bookmarkEnd w:id="0"/>
-    </w:p>
+    <w:p/>
     <w:p>
       <w:pPr>
         <w:pStyle w:val="1"/>
       </w:pPr>
-      <w:bookmarkStart w:id="1" w:name="_Toc480900250"/>
-      <w:bookmarkStart w:id="2" w:name="_Toc480901137"/>
-      <w:bookmarkStart w:id="3" w:name="_Toc480932633"/>
+      <w:bookmarkStart w:id="0" w:name="_Toc480900250"/>
+      <w:bookmarkStart w:id="1" w:name="_Toc480901137"/>
+      <w:bookmarkStart w:id="2" w:name="_Toc480932633"/>
       <w:r>
         <w:lastRenderedPageBreak/>
         <w:t>目录</w:t>
       </w:r>
+      <w:bookmarkEnd w:id="0"/>
       <w:bookmarkEnd w:id="1"/>
       <w:bookmarkEnd w:id="2"/>
-      <w:bookmarkEnd w:id="3"/>
     </w:p>
     <w:sdt>
       <w:sdtPr>
@@ -3103,7 +3100,7 @@
       <w:pPr>
         <w:pStyle w:val="1"/>
       </w:pPr>
-      <w:bookmarkStart w:id="4" w:name="_Toc34813848"/>
+      <w:bookmarkStart w:id="3" w:name="_Toc34813848"/>
       <w:r>
         <w:lastRenderedPageBreak/>
         <w:t>实验目标</w:t>
@@ -3111,7 +3108,7 @@
       <w:r>
         <w:t>概述</w:t>
       </w:r>
-      <w:bookmarkEnd w:id="4"/>
+      <w:bookmarkEnd w:id="3"/>
     </w:p>
     <w:p>
       <w:r>
@@ -3127,7 +3124,7 @@
       <w:pPr>
         <w:pStyle w:val="1"/>
       </w:pPr>
-      <w:bookmarkStart w:id="5" w:name="_Toc34813849"/>
+      <w:bookmarkStart w:id="4" w:name="_Toc34813849"/>
       <w:r>
         <w:lastRenderedPageBreak/>
         <w:t>实验环境</w:t>
@@ -3135,7 +3132,7 @@
       <w:r>
         <w:t>配置</w:t>
       </w:r>
-      <w:bookmarkEnd w:id="5"/>
+      <w:bookmarkEnd w:id="4"/>
     </w:p>
     <w:p>
       <w:r>
@@ -3210,7 +3207,7 @@
       <w:pPr>
         <w:pStyle w:val="1"/>
       </w:pPr>
-      <w:bookmarkStart w:id="6" w:name="_Toc34813850"/>
+      <w:bookmarkStart w:id="5" w:name="_Toc34813850"/>
       <w:r>
         <w:lastRenderedPageBreak/>
         <w:t>实验</w:t>
@@ -3218,47 +3215,77 @@
       <w:r>
         <w:t>过程</w:t>
       </w:r>
+      <w:bookmarkEnd w:id="5"/>
+    </w:p>
+    <w:p>
+      <w:r>
+        <w:t>请仔细对照实验手册，</w:t>
+      </w:r>
+      <w:r>
+        <w:t>针对</w:t>
+      </w:r>
+      <w:r>
+        <w:rPr>
+          <w:rFonts w:hint="eastAsia"/>
+        </w:rPr>
+        <w:t>三</w:t>
+      </w:r>
+      <w:r>
+        <w:t>个</w:t>
+      </w:r>
+      <w:r>
+        <w:t>问题中的每一项任务，在下面各节中记录你的实验过程、阐述你的设计思路和问题求解思路，可辅之以示意图或关键源代码加以</w:t>
+      </w:r>
+      <w:r>
+        <w:t>说明</w:t>
+      </w:r>
+      <w:r>
+        <w:rPr>
+          <w:rFonts w:hint="eastAsia"/>
+        </w:rPr>
+        <w:t>（但千万不要把你的源代码全部粘贴过来！）</w:t>
+      </w:r>
+      <w:r>
+        <w:t>。</w:t>
+      </w:r>
+    </w:p>
+    <w:p>
+      <w:pPr>
+        <w:pStyle w:val="2"/>
+      </w:pPr>
+      <w:bookmarkStart w:id="6" w:name="_Toc34813851"/>
+      <w:r>
+        <w:t>Poetic Walks</w:t>
+      </w:r>
       <w:bookmarkEnd w:id="6"/>
     </w:p>
     <w:p>
       <w:r>
-        <w:t>请仔细对照实验手册，</w:t>
-      </w:r>
-      <w:r>
-        <w:t>针对</w:t>
-      </w:r>
-      <w:r>
         <w:rPr>
           <w:rFonts w:hint="eastAsia"/>
         </w:rPr>
-        <w:t>三</w:t>
-      </w:r>
-      <w:r>
-        <w:t>个</w:t>
-      </w:r>
-      <w:r>
-        <w:t>问题中的每一项任务，在下面各节中记录你的实验过程、阐述你的设计思路和问题求解思路，可辅之以示意图或关键源代码加以</w:t>
-      </w:r>
-      <w:r>
-        <w:t>说明</w:t>
+        <w:t>在这里简要概述你对该任务的理解。</w:t>
+      </w:r>
+    </w:p>
+    <w:p>
+      <w:pPr>
+        <w:pStyle w:val="3"/>
+      </w:pPr>
+      <w:bookmarkStart w:id="7" w:name="_Toc34813852"/>
+      <w:r>
+        <w:t>Get the code</w:t>
+      </w:r>
+      <w:r>
+        <w:t xml:space="preserve"> </w:t>
       </w:r>
       <w:r>
         <w:rPr>
           <w:rFonts w:hint="eastAsia"/>
         </w:rPr>
-        <w:t>（但千万不要把你的源代码全部粘贴过来！）</w:t>
-      </w:r>
-      <w:r>
-        <w:t>。</w:t>
-      </w:r>
-    </w:p>
-    <w:p>
-      <w:pPr>
-        <w:pStyle w:val="2"/>
-      </w:pPr>
-      <w:bookmarkStart w:id="7" w:name="_Toc34813851"/>
-      <w:r>
-        <w:t>Poetic Walks</w:t>
+        <w:t>and</w:t>
+      </w:r>
+      <w:r>
+        <w:t xml:space="preserve"> prepare Git repository</w:t>
       </w:r>
       <w:bookmarkEnd w:id="7"/>
     </w:p>
@@ -3267,54 +3294,24 @@
         <w:rPr>
           <w:rFonts w:hint="eastAsia"/>
         </w:rPr>
-        <w:t>在这里简要概述你对该任务的理解。</w:t>
+        <w:t>如何从GitHub获取该任务的代码</w:t>
+      </w:r>
+      <w:r>
+        <w:rPr>
+          <w:rFonts w:hint="eastAsia"/>
+        </w:rPr>
+        <w:t>、在本地创建git仓库、使用git管理本地开发。</w:t>
       </w:r>
     </w:p>
     <w:p>
       <w:pPr>
         <w:pStyle w:val="3"/>
       </w:pPr>
-      <w:bookmarkStart w:id="8" w:name="_Toc34813852"/>
-      <w:r>
-        <w:t>Get the code</w:t>
-      </w:r>
-      <w:r>
-        <w:t xml:space="preserve"> </w:t>
-      </w:r>
-      <w:r>
-        <w:rPr>
-          <w:rFonts w:hint="eastAsia"/>
-        </w:rPr>
-        <w:t>and</w:t>
-      </w:r>
-      <w:r>
-        <w:t xml:space="preserve"> prepare Git repository</w:t>
+      <w:bookmarkStart w:id="8" w:name="_Toc34813853"/>
+      <w:r>
+        <w:t>Problem 1: Test Graph &lt;String&gt;</w:t>
       </w:r>
       <w:bookmarkEnd w:id="8"/>
-    </w:p>
-    <w:p>
-      <w:r>
-        <w:rPr>
-          <w:rFonts w:hint="eastAsia"/>
-        </w:rPr>
-        <w:t>如何从GitHub获取该任务的代码</w:t>
-      </w:r>
-      <w:r>
-        <w:rPr>
-          <w:rFonts w:hint="eastAsia"/>
-        </w:rPr>
-        <w:t>、在本地创建git仓库、使用git管理本地开发。</w:t>
-      </w:r>
-    </w:p>
-    <w:p>
-      <w:pPr>
-        <w:pStyle w:val="3"/>
-      </w:pPr>
-      <w:bookmarkStart w:id="9" w:name="_Toc34813853"/>
-      <w:r>
-        <w:t>Problem 1: Test Graph &lt;String&gt;</w:t>
-      </w:r>
-      <w:bookmarkEnd w:id="9"/>
     </w:p>
     <w:p>
       <w:r>
@@ -3500,11 +3497,11 @@
       <w:pPr>
         <w:pStyle w:val="3"/>
       </w:pPr>
-      <w:bookmarkStart w:id="10" w:name="_Toc34813854"/>
+      <w:bookmarkStart w:id="9" w:name="_Toc34813854"/>
       <w:r>
         <w:t>Problem 2: Implement Graph &lt;String&gt;</w:t>
       </w:r>
-      <w:bookmarkEnd w:id="10"/>
+      <w:bookmarkEnd w:id="9"/>
     </w:p>
     <w:p>
       <w:r>
@@ -3518,7 +3515,7 @@
       <w:pPr>
         <w:pStyle w:val="4"/>
       </w:pPr>
-      <w:bookmarkStart w:id="11" w:name="_Toc34813855"/>
+      <w:bookmarkStart w:id="10" w:name="_Toc34813855"/>
       <w:r>
         <w:lastRenderedPageBreak/>
         <w:t xml:space="preserve">Implement </w:t>
@@ -3527,88 +3524,103 @@
       <w:r>
         <w:t>ConcreteEdgesGraph</w:t>
       </w:r>
+      <w:bookmarkEnd w:id="10"/>
+      <w:proofErr w:type="spellEnd"/>
+    </w:p>
+    <w:p>
+      <w:pPr>
+        <w:pStyle w:val="4"/>
+      </w:pPr>
+      <w:bookmarkStart w:id="11" w:name="_Toc34813856"/>
+      <w:r>
+        <w:t xml:space="preserve">Implement </w:t>
+      </w:r>
+      <w:proofErr w:type="spellStart"/>
+      <w:r>
+        <w:t>Concrete</w:t>
+      </w:r>
+      <w:r>
+        <w:rPr>
+          <w:rFonts w:hint="eastAsia"/>
+        </w:rPr>
+        <w:t>Vertices</w:t>
+      </w:r>
+      <w:r>
+        <w:t>Graph</w:t>
+      </w:r>
       <w:bookmarkEnd w:id="11"/>
       <w:proofErr w:type="spellEnd"/>
     </w:p>
     <w:p>
       <w:pPr>
+        <w:pStyle w:val="3"/>
+      </w:pPr>
+      <w:bookmarkStart w:id="12" w:name="_Toc34813857"/>
+      <w:r>
+        <w:t>Problem 3: Implement generic Graph&lt;L&gt;</w:t>
+      </w:r>
+      <w:bookmarkEnd w:id="12"/>
+    </w:p>
+    <w:p>
+      <w:pPr>
         <w:pStyle w:val="4"/>
       </w:pPr>
-      <w:bookmarkStart w:id="12" w:name="_Toc34813856"/>
+      <w:bookmarkStart w:id="13" w:name="_Toc34813858"/>
+      <w:r>
+        <w:t>Make the implementations generic</w:t>
+      </w:r>
+      <w:bookmarkEnd w:id="13"/>
+    </w:p>
+    <w:p>
+      <w:pPr>
+        <w:pStyle w:val="4"/>
+      </w:pPr>
+      <w:bookmarkStart w:id="14" w:name="_Toc34813859"/>
       <w:r>
         <w:t xml:space="preserve">Implement </w:t>
       </w:r>
       <w:proofErr w:type="spellStart"/>
       <w:r>
-        <w:t>Concrete</w:t>
-      </w:r>
-      <w:r>
-        <w:rPr>
-          <w:rFonts w:hint="eastAsia"/>
-        </w:rPr>
-        <w:t>Vertices</w:t>
-      </w:r>
-      <w:r>
-        <w:t>Graph</w:t>
-      </w:r>
-      <w:bookmarkEnd w:id="12"/>
+        <w:t>Graph.empty</w:t>
+      </w:r>
       <w:proofErr w:type="spellEnd"/>
+      <w:r>
+        <w:t>()</w:t>
+      </w:r>
+      <w:bookmarkEnd w:id="14"/>
     </w:p>
     <w:p>
       <w:pPr>
         <w:pStyle w:val="3"/>
       </w:pPr>
-      <w:bookmarkStart w:id="13" w:name="_Toc34813857"/>
-      <w:r>
-        <w:t>Problem 3: Implement generic Graph&lt;L&gt;</w:t>
-      </w:r>
-      <w:bookmarkEnd w:id="13"/>
+      <w:bookmarkStart w:id="15" w:name="_Toc34813860"/>
+      <w:r>
+        <w:t>Problem 4: Poetic walks</w:t>
+      </w:r>
+      <w:bookmarkEnd w:id="15"/>
     </w:p>
     <w:p>
       <w:pPr>
         <w:pStyle w:val="4"/>
       </w:pPr>
-      <w:bookmarkStart w:id="14" w:name="_Toc34813858"/>
-      <w:r>
-        <w:t>Make the implementations generic</w:t>
-      </w:r>
-      <w:bookmarkEnd w:id="14"/>
+      <w:bookmarkStart w:id="16" w:name="_Toc34813861"/>
+      <w:r>
+        <w:t xml:space="preserve">Test </w:t>
+      </w:r>
+      <w:proofErr w:type="spellStart"/>
+      <w:r>
+        <w:t>GraphPoet</w:t>
+      </w:r>
+      <w:bookmarkEnd w:id="16"/>
+      <w:proofErr w:type="spellEnd"/>
     </w:p>
     <w:p>
       <w:pPr>
         <w:pStyle w:val="4"/>
       </w:pPr>
-      <w:bookmarkStart w:id="15" w:name="_Toc34813859"/>
+      <w:bookmarkStart w:id="17" w:name="_Toc34813862"/>
       <w:r>
         <w:t xml:space="preserve">Implement </w:t>
-      </w:r>
-      <w:proofErr w:type="spellStart"/>
-      <w:r>
-        <w:t>Graph.empty</w:t>
-      </w:r>
-      <w:proofErr w:type="spellEnd"/>
-      <w:r>
-        <w:t>()</w:t>
-      </w:r>
-      <w:bookmarkEnd w:id="15"/>
-    </w:p>
-    <w:p>
-      <w:pPr>
-        <w:pStyle w:val="3"/>
-      </w:pPr>
-      <w:bookmarkStart w:id="16" w:name="_Toc34813860"/>
-      <w:r>
-        <w:t>Problem 4: Poetic walks</w:t>
-      </w:r>
-      <w:bookmarkEnd w:id="16"/>
-    </w:p>
-    <w:p>
-      <w:pPr>
-        <w:pStyle w:val="4"/>
-      </w:pPr>
-      <w:bookmarkStart w:id="17" w:name="_Toc34813861"/>
-      <w:r>
-        <w:t xml:space="preserve">Test </w:t>
       </w:r>
       <w:proofErr w:type="spellStart"/>
       <w:r>
@@ -3621,36 +3633,21 @@
       <w:pPr>
         <w:pStyle w:val="4"/>
       </w:pPr>
-      <w:bookmarkStart w:id="18" w:name="_Toc34813862"/>
-      <w:r>
-        <w:t xml:space="preserve">Implement </w:t>
-      </w:r>
-      <w:proofErr w:type="spellStart"/>
-      <w:r>
-        <w:t>GraphPoet</w:t>
+      <w:bookmarkStart w:id="18" w:name="_Toc34813863"/>
+      <w:r>
+        <w:t>Graph poetry slam</w:t>
       </w:r>
       <w:bookmarkEnd w:id="18"/>
-      <w:proofErr w:type="spellEnd"/>
-    </w:p>
-    <w:p>
-      <w:pPr>
-        <w:pStyle w:val="4"/>
-      </w:pPr>
-      <w:bookmarkStart w:id="19" w:name="_Toc34813863"/>
-      <w:r>
-        <w:t>Graph poetry slam</w:t>
+    </w:p>
+    <w:p>
+      <w:pPr>
+        <w:pStyle w:val="3"/>
+      </w:pPr>
+      <w:bookmarkStart w:id="19" w:name="_Toc34813864"/>
+      <w:r>
+        <w:t>Before you’re done</w:t>
       </w:r>
       <w:bookmarkEnd w:id="19"/>
-    </w:p>
-    <w:p>
-      <w:pPr>
-        <w:pStyle w:val="3"/>
-      </w:pPr>
-      <w:bookmarkStart w:id="20" w:name="_Toc34813864"/>
-      <w:r>
-        <w:t>Before you’re done</w:t>
-      </w:r>
-      <w:bookmarkEnd w:id="20"/>
     </w:p>
     <w:p>
       <w:r>
@@ -3736,10 +3733,36 @@
       <w:pPr>
         <w:pStyle w:val="2"/>
       </w:pPr>
-      <w:bookmarkStart w:id="21" w:name="_Toc34813865"/>
+      <w:bookmarkStart w:id="20" w:name="_Toc34813865"/>
       <w:r>
         <w:t>Re-implement the Social Network in Lab1</w:t>
       </w:r>
+      <w:bookmarkEnd w:id="20"/>
+    </w:p>
+    <w:p>
+      <w:r>
+        <w:rPr>
+          <w:rFonts w:hint="eastAsia"/>
+        </w:rPr>
+        <w:t>在这里简要概述你对该任务的理解。</w:t>
+      </w:r>
+    </w:p>
+    <w:p>
+      <w:pPr>
+        <w:pStyle w:val="3"/>
+      </w:pPr>
+      <w:bookmarkStart w:id="21" w:name="_Toc34813866"/>
+      <w:proofErr w:type="spellStart"/>
+      <w:r>
+        <w:t>FriendshipGraph</w:t>
+      </w:r>
+      <w:proofErr w:type="spellEnd"/>
+      <w:r>
+        <w:rPr>
+          <w:rFonts w:hint="eastAsia"/>
+        </w:rPr>
+        <w:t>类</w:t>
+      </w:r>
       <w:bookmarkEnd w:id="21"/>
     </w:p>
     <w:p>
@@ -3747,24 +3770,25 @@
         <w:rPr>
           <w:rFonts w:hint="eastAsia"/>
         </w:rPr>
-        <w:t>在这里简要概述你对该任务的理解。</w:t>
+        <w:t>给出</w:t>
+      </w:r>
+      <w:r>
+        <w:rPr>
+          <w:rFonts w:hint="eastAsia"/>
+        </w:rPr>
+        <w:t>你的设计和实现思路/过程/结果。</w:t>
       </w:r>
     </w:p>
     <w:p>
       <w:pPr>
         <w:pStyle w:val="3"/>
       </w:pPr>
-      <w:bookmarkStart w:id="22" w:name="_Toc34813866"/>
-      <w:proofErr w:type="spellStart"/>
-      <w:r>
-        <w:t>FriendshipGraph</w:t>
-      </w:r>
-      <w:proofErr w:type="spellEnd"/>
+      <w:bookmarkStart w:id="22" w:name="_Toc34813867"/>
       <w:r>
         <w:rPr>
           <w:rFonts w:hint="eastAsia"/>
         </w:rPr>
-        <w:t>类</w:t>
+        <w:t>Person类</w:t>
       </w:r>
       <w:bookmarkEnd w:id="22"/>
     </w:p>
@@ -3786,34 +3810,7 @@
       <w:pPr>
         <w:pStyle w:val="3"/>
       </w:pPr>
-      <w:bookmarkStart w:id="23" w:name="_Toc34813867"/>
-      <w:r>
-        <w:rPr>
-          <w:rFonts w:hint="eastAsia"/>
-        </w:rPr>
-        <w:t>Person类</w:t>
-      </w:r>
-      <w:bookmarkEnd w:id="23"/>
-    </w:p>
-    <w:p>
-      <w:r>
-        <w:rPr>
-          <w:rFonts w:hint="eastAsia"/>
-        </w:rPr>
-        <w:t>给出</w:t>
-      </w:r>
-      <w:r>
-        <w:rPr>
-          <w:rFonts w:hint="eastAsia"/>
-        </w:rPr>
-        <w:t>你的设计和实现思路/过程/结果。</w:t>
-      </w:r>
-    </w:p>
-    <w:p>
-      <w:pPr>
-        <w:pStyle w:val="3"/>
-      </w:pPr>
-      <w:bookmarkStart w:id="24" w:name="_Toc34813868"/>
+      <w:bookmarkStart w:id="23" w:name="_Toc34813868"/>
       <w:r>
         <w:rPr>
           <w:rFonts w:hint="eastAsia"/>
@@ -3821,6 +3818,33 @@
         <w:lastRenderedPageBreak/>
         <w:t>客户端main()</w:t>
       </w:r>
+      <w:bookmarkEnd w:id="23"/>
+    </w:p>
+    <w:p>
+      <w:r>
+        <w:rPr>
+          <w:rFonts w:hint="eastAsia"/>
+        </w:rPr>
+        <w:t>给出</w:t>
+      </w:r>
+      <w:r>
+        <w:rPr>
+          <w:rFonts w:hint="eastAsia"/>
+        </w:rPr>
+        <w:t>你的设计和实现思路/过程/结果。</w:t>
+      </w:r>
+    </w:p>
+    <w:p>
+      <w:pPr>
+        <w:pStyle w:val="3"/>
+      </w:pPr>
+      <w:bookmarkStart w:id="24" w:name="_Toc34813869"/>
+      <w:r>
+        <w:rPr>
+          <w:rFonts w:hint="eastAsia"/>
+        </w:rPr>
+        <w:t>测试用例</w:t>
+      </w:r>
       <w:bookmarkEnd w:id="24"/>
     </w:p>
     <w:p>
@@ -3841,12 +3865,12 @@
       <w:pPr>
         <w:pStyle w:val="3"/>
       </w:pPr>
-      <w:bookmarkStart w:id="25" w:name="_Toc34813869"/>
+      <w:bookmarkStart w:id="25" w:name="_Toc34813870"/>
       <w:r>
         <w:rPr>
           <w:rFonts w:hint="eastAsia"/>
         </w:rPr>
-        <w:t>测试用例</w:t>
+        <w:t>提交至Git仓库</w:t>
       </w:r>
       <w:bookmarkEnd w:id="25"/>
     </w:p>
@@ -3855,78 +3879,163 @@
         <w:rPr>
           <w:rFonts w:hint="eastAsia"/>
         </w:rPr>
-        <w:t>给出</w:t>
-      </w:r>
+        <w:t>如何通过Git提交当前版本到GitHub上你的Lab3仓库。</w:t>
+      </w:r>
+    </w:p>
+    <w:p>
       <w:r>
         <w:rPr>
           <w:rFonts w:hint="eastAsia"/>
         </w:rPr>
-        <w:t>你的设计和实现思路/过程/结果。</w:t>
-      </w:r>
+        <w:t>在这里给出你的项目的目录结构树状示意图。</w:t>
+      </w:r>
+    </w:p>
+    <w:p>
+      <w:pPr>
+        <w:pStyle w:val="2"/>
+      </w:pPr>
+      <w:bookmarkStart w:id="26" w:name="_Toc34813871"/>
+      <w:r>
+        <w:rPr>
+          <w:rFonts w:hint="eastAsia"/>
+        </w:rPr>
+        <w:t>Playing</w:t>
+      </w:r>
+      <w:r>
+        <w:t xml:space="preserve"> Chess</w:t>
+      </w:r>
+      <w:bookmarkEnd w:id="26"/>
     </w:p>
     <w:p>
       <w:pPr>
         <w:pStyle w:val="3"/>
       </w:pPr>
-      <w:bookmarkStart w:id="26" w:name="_Toc34813870"/>
+      <w:bookmarkStart w:id="27" w:name="_Toc34813872"/>
       <w:r>
         <w:rPr>
           <w:rFonts w:hint="eastAsia"/>
         </w:rPr>
-        <w:t>提交至Git仓库</w:t>
-      </w:r>
-      <w:bookmarkEnd w:id="26"/>
-    </w:p>
-    <w:p>
+        <w:t>A</w:t>
+      </w:r>
+      <w:r>
+        <w:t>DT</w:t>
+      </w:r>
       <w:r>
         <w:rPr>
           <w:rFonts w:hint="eastAsia"/>
         </w:rPr>
-        <w:t>如何通过Git提交当前版本到GitHub上你的Lab3仓库。</w:t>
-      </w:r>
+        <w:t>设计/实现方案</w:t>
+      </w:r>
+      <w:bookmarkEnd w:id="27"/>
     </w:p>
     <w:p>
       <w:r>
         <w:rPr>
           <w:rFonts w:hint="eastAsia"/>
         </w:rPr>
-        <w:t>在这里给出你的项目的目录结构树状示意图。</w:t>
-      </w:r>
-    </w:p>
-    <w:p>
-      <w:pPr>
-        <w:pStyle w:val="2"/>
-      </w:pPr>
-      <w:bookmarkStart w:id="27" w:name="_Toc34813871"/>
+        <w:t>设计了哪些ADT（接口、类），各自的r</w:t>
+      </w:r>
+      <w:r>
+        <w:t>ep</w:t>
+      </w:r>
       <w:r>
         <w:rPr>
           <w:rFonts w:hint="eastAsia"/>
         </w:rPr>
-        <w:t>Playing</w:t>
-      </w:r>
-      <w:r>
-        <w:t xml:space="preserve"> Chess</w:t>
-      </w:r>
-      <w:bookmarkEnd w:id="27"/>
+        <w:t>和实现</w:t>
+      </w:r>
+      <w:r>
+        <w:rPr>
+          <w:rFonts w:hint="eastAsia"/>
+        </w:rPr>
+        <w:t>，各自的</w:t>
+      </w:r>
+      <w:r>
+        <w:rPr>
+          <w:rFonts w:hint="eastAsia"/>
+        </w:rPr>
+        <w:t>mutability</w:t>
+      </w:r>
+      <w:r>
+        <w:t>/ immutab</w:t>
+      </w:r>
+      <w:r>
+        <w:rPr>
+          <w:rFonts w:hint="eastAsia"/>
+        </w:rPr>
+        <w:t>i</w:t>
+      </w:r>
+      <w:r>
+        <w:t>lity</w:t>
+      </w:r>
+      <w:r>
+        <w:rPr>
+          <w:rFonts w:hint="eastAsia"/>
+        </w:rPr>
+        <w:t>说明、AF、RI、safety</w:t>
+      </w:r>
+      <w:r>
+        <w:t xml:space="preserve"> from rep exposure</w:t>
+      </w:r>
+      <w:r>
+        <w:rPr>
+          <w:rFonts w:hint="eastAsia"/>
+        </w:rPr>
+        <w:t>。</w:t>
+      </w:r>
+    </w:p>
+    <w:p>
+      <w:r>
+        <w:rPr>
+          <w:rFonts w:hint="eastAsia"/>
+        </w:rPr>
+        <w:t>必要时请使用</w:t>
+      </w:r>
+      <w:r>
+        <w:t>UML class diagram</w:t>
+      </w:r>
+      <w:r>
+        <w:rPr>
+          <w:rFonts w:hint="eastAsia"/>
+        </w:rPr>
+        <w:t>（请自学）描述你设计的各ADT间的关系。</w:t>
+      </w:r>
     </w:p>
     <w:p>
       <w:pPr>
         <w:pStyle w:val="3"/>
       </w:pPr>
-      <w:bookmarkStart w:id="28" w:name="_Toc34813872"/>
+      <w:bookmarkStart w:id="28" w:name="_Toc34813873"/>
       <w:r>
         <w:rPr>
           <w:rFonts w:hint="eastAsia"/>
         </w:rPr>
-        <w:t>A</w:t>
-      </w:r>
-      <w:r>
-        <w:t>DT</w:t>
-      </w:r>
+        <w:t>主程序</w:t>
+      </w:r>
+      <w:proofErr w:type="spellStart"/>
       <w:r>
         <w:rPr>
           <w:rFonts w:hint="eastAsia"/>
         </w:rPr>
+        <w:t>My</w:t>
+      </w:r>
+      <w:r>
+        <w:t>Chess</w:t>
+      </w:r>
+      <w:r>
+        <w:rPr>
+          <w:rFonts w:hint="eastAsia"/>
+        </w:rPr>
+        <w:t>AndGo</w:t>
+      </w:r>
+      <w:r>
+        <w:t>Game</w:t>
+      </w:r>
+      <w:proofErr w:type="spellEnd"/>
+      <w:r>
+        <w:rPr>
+          <w:rFonts w:hint="eastAsia"/>
+        </w:rPr>
         <w:t>设计/实现方案</w:t>
       </w:r>
       <w:bookmarkEnd w:id="28"/>
@@ -3936,159 +4045,47 @@
         <w:rPr>
           <w:rFonts w:hint="eastAsia"/>
         </w:rPr>
-        <w:t>设计了哪些ADT（接口、类），各自的r</w:t>
-      </w:r>
-      <w:r>
-        <w:t>ep</w:t>
-      </w:r>
+        <w:t>辅之以执行过程的截图，介绍主程序的设计和实现方案，特别是如何将用户在命令行输入的指令映射到各ADT的具体方法的执行。</w:t>
+      </w:r>
+    </w:p>
+    <w:p>
+      <w:pPr>
+        <w:pStyle w:val="3"/>
+      </w:pPr>
+      <w:bookmarkStart w:id="29" w:name="_Toc34813874"/>
       <w:r>
         <w:rPr>
           <w:rFonts w:hint="eastAsia"/>
         </w:rPr>
-        <w:t>和实现</w:t>
-      </w:r>
+        <w:t>ADT和主程序的测试方案</w:t>
+      </w:r>
+      <w:bookmarkEnd w:id="29"/>
+    </w:p>
+    <w:p>
       <w:r>
         <w:rPr>
           <w:rFonts w:hint="eastAsia"/>
         </w:rPr>
-        <w:t>，各自的</w:t>
+        <w:t>介绍针对各ADT的各方法的测试方案和</w:t>
       </w:r>
       <w:r>
         <w:rPr>
           <w:rFonts w:hint="eastAsia"/>
         </w:rPr>
-        <w:t>mutability</w:t>
-      </w:r>
-      <w:r>
-        <w:t>/ immutab</w:t>
+        <w:t>testing strategy</w:t>
       </w:r>
       <w:r>
         <w:rPr>
           <w:rFonts w:hint="eastAsia"/>
         </w:rPr>
-        <w:t>i</w:t>
-      </w:r>
-      <w:r>
-        <w:t>lity</w:t>
-      </w:r>
+        <w:t>。</w:t>
+      </w:r>
+    </w:p>
+    <w:p>
       <w:r>
         <w:rPr>
           <w:rFonts w:hint="eastAsia"/>
         </w:rPr>
-        <w:t>说明、AF、RI、safety</w:t>
-      </w:r>
-      <w:r>
-        <w:t xml:space="preserve"> from rep exposure</w:t>
-      </w:r>
-      <w:r>
-        <w:rPr>
-          <w:rFonts w:hint="eastAsia"/>
-        </w:rPr>
-        <w:t>。</w:t>
-      </w:r>
-    </w:p>
-    <w:p>
-      <w:r>
-        <w:rPr>
-          <w:rFonts w:hint="eastAsia"/>
-        </w:rPr>
-        <w:t>必要时请使用</w:t>
-      </w:r>
-      <w:r>
-        <w:t>UML class diagram</w:t>
-      </w:r>
-      <w:r>
-        <w:rPr>
-          <w:rFonts w:hint="eastAsia"/>
-        </w:rPr>
-        <w:t>（请自学）描述你设计的各ADT间的关系。</w:t>
-      </w:r>
-    </w:p>
-    <w:p>
-      <w:pPr>
-        <w:pStyle w:val="3"/>
-      </w:pPr>
-      <w:bookmarkStart w:id="29" w:name="_Toc34813873"/>
-      <w:r>
-        <w:rPr>
-          <w:rFonts w:hint="eastAsia"/>
-        </w:rPr>
-        <w:t>主程序</w:t>
-      </w:r>
-      <w:proofErr w:type="spellStart"/>
-      <w:r>
-        <w:rPr>
-          <w:rFonts w:hint="eastAsia"/>
-        </w:rPr>
-        <w:t>My</w:t>
-      </w:r>
-      <w:r>
-        <w:t>Chess</w:t>
-      </w:r>
-      <w:r>
-        <w:rPr>
-          <w:rFonts w:hint="eastAsia"/>
-        </w:rPr>
-        <w:t>AndGo</w:t>
-      </w:r>
-      <w:r>
-        <w:t>Game</w:t>
-      </w:r>
-      <w:proofErr w:type="spellEnd"/>
-      <w:r>
-        <w:rPr>
-          <w:rFonts w:hint="eastAsia"/>
-        </w:rPr>
-        <w:t>设计/实现方案</w:t>
-      </w:r>
-      <w:bookmarkEnd w:id="29"/>
-    </w:p>
-    <w:p>
-      <w:r>
-        <w:rPr>
-          <w:rFonts w:hint="eastAsia"/>
-        </w:rPr>
-        <w:t>辅之以执行过程的截图，介绍主程序的设计和实现方案，特别是如何将用户在命令行输入的指令映射到各ADT的具体方法的执行。</w:t>
-      </w:r>
-    </w:p>
-    <w:p>
-      <w:pPr>
-        <w:pStyle w:val="3"/>
-      </w:pPr>
-      <w:bookmarkStart w:id="30" w:name="_Toc34813874"/>
-      <w:r>
-        <w:rPr>
-          <w:rFonts w:hint="eastAsia"/>
-        </w:rPr>
-        <w:t>ADT和主程序的测试方案</w:t>
-      </w:r>
-      <w:bookmarkEnd w:id="30"/>
-    </w:p>
-    <w:p>
-      <w:r>
-        <w:rPr>
-          <w:rFonts w:hint="eastAsia"/>
-        </w:rPr>
-        <w:t>介绍针对各ADT的各方法的测试方案和</w:t>
-      </w:r>
-      <w:r>
-        <w:rPr>
-          <w:rFonts w:hint="eastAsia"/>
-        </w:rPr>
-        <w:t>testing strategy</w:t>
-      </w:r>
-      <w:r>
-        <w:rPr>
-          <w:rFonts w:hint="eastAsia"/>
-        </w:rPr>
-        <w:t>。</w:t>
-      </w:r>
-    </w:p>
-    <w:p>
-      <w:r>
-        <w:rPr>
-          <w:rFonts w:hint="eastAsia"/>
-        </w:rPr>
         <w:t>介绍你如何对该应用进行测试用例的设计，以及具体的测试过程。</w:t>
       </w:r>
     </w:p>
@@ -4101,12 +4098,12 @@
       <w:pPr>
         <w:pStyle w:val="1"/>
       </w:pPr>
-      <w:bookmarkStart w:id="31" w:name="_Toc34813875"/>
+      <w:bookmarkStart w:id="30" w:name="_Toc34813875"/>
       <w:r>
         <w:lastRenderedPageBreak/>
         <w:t>实验进度记录</w:t>
       </w:r>
-      <w:bookmarkEnd w:id="31"/>
+      <w:bookmarkEnd w:id="30"/>
     </w:p>
     <w:p>
       <w:r>
@@ -4163,15 +4160,15 @@
         <w:tblLook w:val="04A0" w:firstRow="1" w:lastRow="0" w:firstColumn="1" w:lastColumn="0" w:noHBand="0" w:noVBand="1"/>
       </w:tblPr>
       <w:tblGrid>
-        <w:gridCol w:w="1276"/>
-        <w:gridCol w:w="1442"/>
-        <w:gridCol w:w="3630"/>
-        <w:gridCol w:w="1948"/>
+        <w:gridCol w:w="1555"/>
+        <w:gridCol w:w="992"/>
+        <w:gridCol w:w="3969"/>
+        <w:gridCol w:w="1780"/>
       </w:tblGrid>
       <w:tr>
         <w:tc>
           <w:tcPr>
-            <w:tcW w:w="769" w:type="pct"/>
+            <w:tcW w:w="937" w:type="pct"/>
           </w:tcPr>
           <w:p>
             <w:r>
@@ -4181,7 +4178,7 @@
         </w:tc>
         <w:tc>
           <w:tcPr>
-            <w:tcW w:w="869" w:type="pct"/>
+            <w:tcW w:w="598" w:type="pct"/>
           </w:tcPr>
           <w:p>
             <w:r>
@@ -4191,7 +4188,7 @@
         </w:tc>
         <w:tc>
           <w:tcPr>
-            <w:tcW w:w="2188" w:type="pct"/>
+            <w:tcW w:w="2392" w:type="pct"/>
           </w:tcPr>
           <w:p>
             <w:r>
@@ -4201,7 +4198,7 @@
         </w:tc>
         <w:tc>
           <w:tcPr>
-            <w:tcW w:w="1174" w:type="pct"/>
+            <w:tcW w:w="1073" w:type="pct"/>
           </w:tcPr>
           <w:p>
             <w:r>
@@ -4213,7 +4210,7 @@
       <w:tr>
         <w:tc>
           <w:tcPr>
-            <w:tcW w:w="769" w:type="pct"/>
+            <w:tcW w:w="937" w:type="pct"/>
           </w:tcPr>
           <w:p>
             <w:r>
@@ -4226,7 +4223,7 @@
         </w:tc>
         <w:tc>
           <w:tcPr>
-            <w:tcW w:w="869" w:type="pct"/>
+            <w:tcW w:w="598" w:type="pct"/>
           </w:tcPr>
           <w:p>
             <w:r>
@@ -4239,7 +4236,7 @@
         </w:tc>
         <w:tc>
           <w:tcPr>
-            <w:tcW w:w="2188" w:type="pct"/>
+            <w:tcW w:w="2392" w:type="pct"/>
           </w:tcPr>
           <w:p>
             <w:r>
@@ -4252,7 +4249,7 @@
         </w:tc>
         <w:tc>
           <w:tcPr>
-            <w:tcW w:w="1174" w:type="pct"/>
+            <w:tcW w:w="1073" w:type="pct"/>
           </w:tcPr>
           <w:p>
             <w:r>
@@ -4267,7 +4264,7 @@
       <w:tr>
         <w:tc>
           <w:tcPr>
-            <w:tcW w:w="769" w:type="pct"/>
+            <w:tcW w:w="937" w:type="pct"/>
           </w:tcPr>
           <w:p>
             <w:r>
@@ -4283,7 +4280,7 @@
         </w:tc>
         <w:tc>
           <w:tcPr>
-            <w:tcW w:w="869" w:type="pct"/>
+            <w:tcW w:w="598" w:type="pct"/>
           </w:tcPr>
           <w:p>
             <w:r>
@@ -4296,7 +4293,7 @@
         </w:tc>
         <w:tc>
           <w:tcPr>
-            <w:tcW w:w="2188" w:type="pct"/>
+            <w:tcW w:w="2392" w:type="pct"/>
           </w:tcPr>
           <w:p>
             <w:r>
@@ -4318,7 +4315,7 @@
         </w:tc>
         <w:tc>
           <w:tcPr>
-            <w:tcW w:w="1174" w:type="pct"/>
+            <w:tcW w:w="1073" w:type="pct"/>
           </w:tcPr>
           <w:p>
             <w:r>
@@ -4333,7 +4330,7 @@
       <w:tr>
         <w:tc>
           <w:tcPr>
-            <w:tcW w:w="769" w:type="pct"/>
+            <w:tcW w:w="937" w:type="pct"/>
           </w:tcPr>
           <w:p>
             <w:r>
@@ -4349,7 +4346,7 @@
         </w:tc>
         <w:tc>
           <w:tcPr>
-            <w:tcW w:w="869" w:type="pct"/>
+            <w:tcW w:w="598" w:type="pct"/>
           </w:tcPr>
           <w:p>
             <w:r>
@@ -4362,7 +4359,7 @@
         </w:tc>
         <w:tc>
           <w:tcPr>
-            <w:tcW w:w="2188" w:type="pct"/>
+            <w:tcW w:w="2392" w:type="pct"/>
           </w:tcPr>
           <w:p>
             <w:r>
@@ -4379,12 +4376,30 @@
                 <w:rFonts w:hint="eastAsia"/>
               </w:rPr>
               <w:t>3.1.3.1</w:t>
+            </w:r>
+            <w:r>
+              <w:t xml:space="preserve"> </w:t>
+            </w:r>
+            <w:r>
+              <w:rPr>
+                <w:rFonts w:hint="eastAsia"/>
+              </w:rPr>
+              <w:t>Edge</w:t>
+            </w:r>
+            <w:r>
+              <w:t xml:space="preserve"> </w:t>
+            </w:r>
+            <w:r>
+              <w:rPr>
+                <w:rFonts w:hint="eastAsia"/>
+              </w:rPr>
+              <w:t>Graph</w:t>
             </w:r>
           </w:p>
         </w:tc>
         <w:tc>
           <w:tcPr>
-            <w:tcW w:w="1174" w:type="pct"/>
+            <w:tcW w:w="1073" w:type="pct"/>
           </w:tcPr>
           <w:p>
             <w:r>
@@ -4395,6 +4410,292 @@
             </w:r>
           </w:p>
         </w:tc>
+      </w:tr>
+      <w:tr>
+        <w:tc>
+          <w:tcPr>
+            <w:tcW w:w="937" w:type="pct"/>
+          </w:tcPr>
+          <w:p>
+            <w:pPr>
+              <w:rPr>
+                <w:rFonts w:hint="eastAsia"/>
+              </w:rPr>
+            </w:pPr>
+            <w:r>
+              <w:rPr>
+                <w:rFonts w:hint="eastAsia"/>
+              </w:rPr>
+              <w:t>2020-03-11</w:t>
+            </w:r>
+          </w:p>
+        </w:tc>
+        <w:tc>
+          <w:tcPr>
+            <w:tcW w:w="598" w:type="pct"/>
+          </w:tcPr>
+          <w:p>
+            <w:pPr>
+              <w:rPr>
+                <w:rFonts w:hint="eastAsia"/>
+              </w:rPr>
+            </w:pPr>
+            <w:r>
+              <w:rPr>
+                <w:rFonts w:hint="eastAsia"/>
+              </w:rPr>
+              <w:t>晚上</w:t>
+            </w:r>
+          </w:p>
+        </w:tc>
+        <w:tc>
+          <w:tcPr>
+            <w:tcW w:w="2392" w:type="pct"/>
+          </w:tcPr>
+          <w:p>
+            <w:pPr>
+              <w:rPr>
+                <w:rFonts w:hint="eastAsia"/>
+              </w:rPr>
+            </w:pPr>
+            <w:r>
+              <w:rPr>
+                <w:rFonts w:hint="eastAsia"/>
+              </w:rPr>
+              <w:t>Problem1</w:t>
+            </w:r>
+            <w:r>
+              <w:t xml:space="preserve"> </w:t>
+            </w:r>
+            <w:r>
+              <w:rPr>
+                <w:rFonts w:hint="eastAsia"/>
+              </w:rPr>
+              <w:t>3.1.3.2</w:t>
+            </w:r>
+            <w:r>
+              <w:t xml:space="preserve"> </w:t>
+            </w:r>
+            <w:r>
+              <w:rPr>
+                <w:rFonts w:hint="eastAsia"/>
+              </w:rPr>
+              <w:t>Vertex</w:t>
+            </w:r>
+            <w:r>
+              <w:t xml:space="preserve"> </w:t>
+            </w:r>
+            <w:r>
+              <w:rPr>
+                <w:rFonts w:hint="eastAsia"/>
+              </w:rPr>
+              <w:t>Graph</w:t>
+            </w:r>
+          </w:p>
+        </w:tc>
+        <w:tc>
+          <w:tcPr>
+            <w:tcW w:w="1073" w:type="pct"/>
+          </w:tcPr>
+          <w:p>
+            <w:pPr>
+              <w:rPr>
+                <w:rFonts w:hint="eastAsia"/>
+              </w:rPr>
+            </w:pPr>
+            <w:r>
+              <w:rPr>
+                <w:rFonts w:hint="eastAsia"/>
+              </w:rPr>
+              <w:t>完成</w:t>
+            </w:r>
+          </w:p>
+        </w:tc>
+      </w:tr>
+      <w:tr>
+        <w:tc>
+          <w:tcPr>
+            <w:tcW w:w="937" w:type="pct"/>
+          </w:tcPr>
+          <w:p>
+            <w:pPr>
+              <w:rPr>
+                <w:rFonts w:hint="eastAsia"/>
+              </w:rPr>
+            </w:pPr>
+            <w:r>
+              <w:rPr>
+                <w:rFonts w:hint="eastAsia"/>
+              </w:rPr>
+              <w:t>2020-03-12</w:t>
+            </w:r>
+          </w:p>
+        </w:tc>
+        <w:tc>
+          <w:tcPr>
+            <w:tcW w:w="598" w:type="pct"/>
+          </w:tcPr>
+          <w:p>
+            <w:pPr>
+              <w:rPr>
+                <w:rFonts w:hint="eastAsia"/>
+              </w:rPr>
+            </w:pPr>
+            <w:r>
+              <w:rPr>
+                <w:rFonts w:hint="eastAsia"/>
+              </w:rPr>
+              <w:t>下午</w:t>
+            </w:r>
+          </w:p>
+        </w:tc>
+        <w:tc>
+          <w:tcPr>
+            <w:tcW w:w="2392" w:type="pct"/>
+          </w:tcPr>
+          <w:p>
+            <w:pPr>
+              <w:rPr>
+                <w:rFonts w:hint="eastAsia"/>
+              </w:rPr>
+            </w:pPr>
+            <w:r>
+              <w:rPr>
+                <w:rFonts w:hint="eastAsia"/>
+              </w:rPr>
+              <w:t>通过</w:t>
+            </w:r>
+            <w:proofErr w:type="spellStart"/>
+            <w:r>
+              <w:rPr>
+                <w:rFonts w:hint="eastAsia"/>
+              </w:rPr>
+              <w:t>GraphInstanceTest</w:t>
+            </w:r>
+            <w:proofErr w:type="spellEnd"/>
+          </w:p>
+        </w:tc>
+        <w:tc>
+          <w:tcPr>
+            <w:tcW w:w="1073" w:type="pct"/>
+          </w:tcPr>
+          <w:p>
+            <w:pPr>
+              <w:rPr>
+                <w:rFonts w:hint="eastAsia"/>
+              </w:rPr>
+            </w:pPr>
+            <w:r>
+              <w:rPr>
+                <w:rFonts w:hint="eastAsia"/>
+              </w:rPr>
+              <w:t>完成</w:t>
+            </w:r>
+          </w:p>
+        </w:tc>
+      </w:tr>
+      <w:tr>
+        <w:tc>
+          <w:tcPr>
+            <w:tcW w:w="937" w:type="pct"/>
+          </w:tcPr>
+          <w:p>
+            <w:pPr>
+              <w:rPr>
+                <w:rFonts w:hint="eastAsia"/>
+              </w:rPr>
+            </w:pPr>
+            <w:r>
+              <w:rPr>
+                <w:rFonts w:hint="eastAsia"/>
+              </w:rPr>
+              <w:t>2020-03-12</w:t>
+            </w:r>
+          </w:p>
+        </w:tc>
+        <w:tc>
+          <w:tcPr>
+            <w:tcW w:w="598" w:type="pct"/>
+          </w:tcPr>
+          <w:p>
+            <w:pPr>
+              <w:rPr>
+                <w:rFonts w:hint="eastAsia"/>
+              </w:rPr>
+            </w:pPr>
+            <w:r>
+              <w:rPr>
+                <w:rFonts w:hint="eastAsia"/>
+              </w:rPr>
+              <w:t>晚上</w:t>
+            </w:r>
+          </w:p>
+        </w:tc>
+        <w:tc>
+          <w:tcPr>
+            <w:tcW w:w="2392" w:type="pct"/>
+          </w:tcPr>
+          <w:p>
+            <w:pPr>
+              <w:rPr>
+                <w:rFonts w:hint="eastAsia"/>
+              </w:rPr>
+            </w:pPr>
+            <w:r>
+              <w:rPr>
+                <w:rFonts w:hint="eastAsia"/>
+              </w:rPr>
+              <w:t>Problem1</w:t>
+            </w:r>
+            <w:r>
+              <w:t xml:space="preserve"> </w:t>
+            </w:r>
+            <w:r>
+              <w:rPr>
+                <w:rFonts w:hint="eastAsia"/>
+              </w:rPr>
+              <w:t>3.1.5</w:t>
+            </w:r>
+            <w:r>
+              <w:t xml:space="preserve"> </w:t>
+            </w:r>
+            <w:r>
+              <w:rPr>
+                <w:rFonts w:hint="eastAsia"/>
+              </w:rPr>
+              <w:t>Graph</w:t>
+            </w:r>
+            <w:r>
+              <w:t xml:space="preserve"> </w:t>
+            </w:r>
+            <w:r>
+              <w:rPr>
+                <w:rFonts w:hint="eastAsia"/>
+              </w:rPr>
+              <w:t>Poet</w:t>
+            </w:r>
+          </w:p>
+        </w:tc>
+        <w:tc>
+          <w:tcPr>
+            <w:tcW w:w="1073" w:type="pct"/>
+          </w:tcPr>
+          <w:p>
+            <w:pPr>
+              <w:rPr>
+                <w:rFonts w:hint="eastAsia"/>
+              </w:rPr>
+            </w:pPr>
+            <w:r>
+              <w:rPr>
+                <w:rFonts w:hint="eastAsia"/>
+              </w:rPr>
+              <w:t>完成</w:t>
+            </w:r>
+          </w:p>
+        </w:tc>
+        <w:bookmarkStart w:id="31" w:name="_GoBack"/>
+        <w:bookmarkEnd w:id="31"/>
       </w:tr>
     </w:tbl>
     <w:p/>
@@ -7147,6 +7448,7 @@
   <w:style w:type="character" w:default="1" w:styleId="a0">
     <w:name w:val="Default Paragraph Font"/>
     <w:uiPriority w:val="1"/>
+    <w:semiHidden/>
     <w:unhideWhenUsed/>
   </w:style>
   <w:style w:type="table" w:default="1" w:styleId="a1">
@@ -8062,7 +8364,7 @@
 </file>
 
 <file path=customXml/itemProps1.xml><?xml version="1.0" encoding="utf-8"?>
-<ds:datastoreItem xmlns:ds="http://schemas.openxmlformats.org/officeDocument/2006/customXml" ds:itemID="{C9E0F9DA-7A5B-4D62-BCA7-C17AC02587FF}">
+<ds:datastoreItem xmlns:ds="http://schemas.openxmlformats.org/officeDocument/2006/customXml" ds:itemID="{6171AE00-BC02-498C-8DD7-F5636F58381F}">
   <ds:schemaRefs>
     <ds:schemaRef ds:uri="http://schemas.openxmlformats.org/officeDocument/2006/bibliography"/>
   </ds:schemaRefs>

</xml_diff>

<commit_message>
Update Lab-2 1183710109 Report.docx
</commit_message>
<xml_diff>
--- a/doc/Lab-2 1183710109 Report.docx
+++ b/doc/Lab-2 1183710109 Report.docx
@@ -3660,7 +3660,10 @@
         <w:fldChar w:fldCharType="begin"/>
       </w:r>
       <w:r>
-        <w:instrText xml:space="preserve"> HYPERLINK "http://web.mit.edu/6.031/www/sp17/psets/ps2/" \l "before_youre_done" </w:instrText>
+        <w:instrText xml:space="preserve"> HYPERLINK "http://web.mit.edu/6.031/www/sp17/psets/ps2/" \l</w:instrText>
+      </w:r>
+      <w:r>
+        <w:instrText xml:space="preserve"> "before_youre_done" </w:instrText>
       </w:r>
       <w:r>
         <w:fldChar w:fldCharType="separate"/>
@@ -4417,11 +4420,6 @@
             <w:tcW w:w="937" w:type="pct"/>
           </w:tcPr>
           <w:p>
-            <w:pPr>
-              <w:rPr>
-                <w:rFonts w:hint="eastAsia"/>
-              </w:rPr>
-            </w:pPr>
             <w:r>
               <w:rPr>
                 <w:rFonts w:hint="eastAsia"/>
@@ -4435,11 +4433,6 @@
             <w:tcW w:w="598" w:type="pct"/>
           </w:tcPr>
           <w:p>
-            <w:pPr>
-              <w:rPr>
-                <w:rFonts w:hint="eastAsia"/>
-              </w:rPr>
-            </w:pPr>
             <w:r>
               <w:rPr>
                 <w:rFonts w:hint="eastAsia"/>
@@ -4453,11 +4446,6 @@
             <w:tcW w:w="2392" w:type="pct"/>
           </w:tcPr>
           <w:p>
-            <w:pPr>
-              <w:rPr>
-                <w:rFonts w:hint="eastAsia"/>
-              </w:rPr>
-            </w:pPr>
             <w:r>
               <w:rPr>
                 <w:rFonts w:hint="eastAsia"/>
@@ -4498,11 +4486,231 @@
             <w:tcW w:w="1073" w:type="pct"/>
           </w:tcPr>
           <w:p>
-            <w:pPr>
+            <w:r>
               <w:rPr>
                 <w:rFonts w:hint="eastAsia"/>
               </w:rPr>
-            </w:pPr>
+              <w:t>完成</w:t>
+            </w:r>
+          </w:p>
+        </w:tc>
+      </w:tr>
+      <w:tr>
+        <w:tc>
+          <w:tcPr>
+            <w:tcW w:w="937" w:type="pct"/>
+          </w:tcPr>
+          <w:p>
+            <w:r>
+              <w:rPr>
+                <w:rFonts w:hint="eastAsia"/>
+              </w:rPr>
+              <w:t>2020-03-12</w:t>
+            </w:r>
+          </w:p>
+        </w:tc>
+        <w:tc>
+          <w:tcPr>
+            <w:tcW w:w="598" w:type="pct"/>
+          </w:tcPr>
+          <w:p>
+            <w:r>
+              <w:rPr>
+                <w:rFonts w:hint="eastAsia"/>
+              </w:rPr>
+              <w:t>下午</w:t>
+            </w:r>
+          </w:p>
+        </w:tc>
+        <w:tc>
+          <w:tcPr>
+            <w:tcW w:w="2392" w:type="pct"/>
+          </w:tcPr>
+          <w:p>
+            <w:r>
+              <w:rPr>
+                <w:rFonts w:hint="eastAsia"/>
+              </w:rPr>
+              <w:t>通过Graph</w:t>
+            </w:r>
+            <w:r>
+              <w:t xml:space="preserve"> </w:t>
+            </w:r>
+            <w:r>
+              <w:rPr>
+                <w:rFonts w:hint="eastAsia"/>
+              </w:rPr>
+              <w:t>Instance</w:t>
+            </w:r>
+            <w:r>
+              <w:t xml:space="preserve"> </w:t>
+            </w:r>
+            <w:r>
+              <w:rPr>
+                <w:rFonts w:hint="eastAsia"/>
+              </w:rPr>
+              <w:t>Test</w:t>
+            </w:r>
+          </w:p>
+        </w:tc>
+        <w:tc>
+          <w:tcPr>
+            <w:tcW w:w="1073" w:type="pct"/>
+          </w:tcPr>
+          <w:p>
+            <w:r>
+              <w:rPr>
+                <w:rFonts w:hint="eastAsia"/>
+              </w:rPr>
+              <w:t>完成</w:t>
+            </w:r>
+          </w:p>
+        </w:tc>
+      </w:tr>
+      <w:tr>
+        <w:tc>
+          <w:tcPr>
+            <w:tcW w:w="937" w:type="pct"/>
+          </w:tcPr>
+          <w:p>
+            <w:r>
+              <w:rPr>
+                <w:rFonts w:hint="eastAsia"/>
+              </w:rPr>
+              <w:t>2020-03-12</w:t>
+            </w:r>
+          </w:p>
+        </w:tc>
+        <w:tc>
+          <w:tcPr>
+            <w:tcW w:w="598" w:type="pct"/>
+          </w:tcPr>
+          <w:p>
+            <w:r>
+              <w:rPr>
+                <w:rFonts w:hint="eastAsia"/>
+              </w:rPr>
+              <w:t>晚上</w:t>
+            </w:r>
+          </w:p>
+        </w:tc>
+        <w:tc>
+          <w:tcPr>
+            <w:tcW w:w="2392" w:type="pct"/>
+          </w:tcPr>
+          <w:p>
+            <w:r>
+              <w:rPr>
+                <w:rFonts w:hint="eastAsia"/>
+              </w:rPr>
+              <w:t>Problem1</w:t>
+            </w:r>
+            <w:r>
+              <w:t xml:space="preserve"> </w:t>
+            </w:r>
+            <w:r>
+              <w:rPr>
+                <w:rFonts w:hint="eastAsia"/>
+              </w:rPr>
+              <w:t>3.1.5</w:t>
+            </w:r>
+            <w:r>
+              <w:t xml:space="preserve"> </w:t>
+            </w:r>
+            <w:r>
+              <w:rPr>
+                <w:rFonts w:hint="eastAsia"/>
+              </w:rPr>
+              <w:t>Graph</w:t>
+            </w:r>
+            <w:r>
+              <w:t xml:space="preserve"> </w:t>
+            </w:r>
+            <w:r>
+              <w:rPr>
+                <w:rFonts w:hint="eastAsia"/>
+              </w:rPr>
+              <w:t>Poet</w:t>
+            </w:r>
+          </w:p>
+        </w:tc>
+        <w:tc>
+          <w:tcPr>
+            <w:tcW w:w="1073" w:type="pct"/>
+          </w:tcPr>
+          <w:p>
+            <w:r>
+              <w:rPr>
+                <w:rFonts w:hint="eastAsia"/>
+              </w:rPr>
+              <w:t>完成</w:t>
+            </w:r>
+          </w:p>
+        </w:tc>
+      </w:tr>
+      <w:tr>
+        <w:tc>
+          <w:tcPr>
+            <w:tcW w:w="937" w:type="pct"/>
+          </w:tcPr>
+          <w:p>
+            <w:r>
+              <w:rPr>
+                <w:rFonts w:hint="eastAsia"/>
+              </w:rPr>
+              <w:t>2020-03-13</w:t>
+            </w:r>
+          </w:p>
+        </w:tc>
+        <w:tc>
+          <w:tcPr>
+            <w:tcW w:w="598" w:type="pct"/>
+          </w:tcPr>
+          <w:p>
+            <w:r>
+              <w:rPr>
+                <w:rFonts w:hint="eastAsia"/>
+              </w:rPr>
+              <w:t>上午</w:t>
+            </w:r>
+          </w:p>
+        </w:tc>
+        <w:tc>
+          <w:tcPr>
+            <w:tcW w:w="2392" w:type="pct"/>
+          </w:tcPr>
+          <w:p>
+            <w:r>
+              <w:rPr>
+                <w:rFonts w:hint="eastAsia"/>
+              </w:rPr>
+              <w:t>Problem1</w:t>
+            </w:r>
+            <w:r>
+              <w:t xml:space="preserve"> </w:t>
+            </w:r>
+            <w:r>
+              <w:rPr>
+                <w:rFonts w:hint="eastAsia"/>
+              </w:rPr>
+              <w:t>3.1.5</w:t>
+            </w:r>
+            <w:r>
+              <w:t xml:space="preserve"> </w:t>
+            </w:r>
+            <w:r>
+              <w:rPr>
+                <w:rFonts w:hint="eastAsia"/>
+              </w:rPr>
+              <w:t>Test</w:t>
+            </w:r>
+          </w:p>
+        </w:tc>
+        <w:tc>
+          <w:tcPr>
+            <w:tcW w:w="1073" w:type="pct"/>
+          </w:tcPr>
+          <w:p>
             <w:r>
               <w:rPr>
                 <w:rFonts w:hint="eastAsia"/>
@@ -4527,7 +4735,7 @@
               <w:rPr>
                 <w:rFonts w:hint="eastAsia"/>
               </w:rPr>
-              <w:t>2020-03-12</w:t>
+              <w:t>2020-03-13</w:t>
             </w:r>
           </w:p>
         </w:tc>
@@ -4545,7 +4753,7 @@
               <w:rPr>
                 <w:rFonts w:hint="eastAsia"/>
               </w:rPr>
-              <w:t>下午</w:t>
+              <w:t>上午</w:t>
             </w:r>
           </w:p>
         </w:tc>
@@ -4563,16 +4771,25 @@
               <w:rPr>
                 <w:rFonts w:hint="eastAsia"/>
               </w:rPr>
-              <w:t>通过</w:t>
-            </w:r>
-            <w:proofErr w:type="spellStart"/>
+              <w:t>Problem2</w:t>
+            </w:r>
+            <w:r>
+              <w:t xml:space="preserve"> </w:t>
+            </w:r>
             <w:r>
               <w:rPr>
                 <w:rFonts w:hint="eastAsia"/>
               </w:rPr>
-              <w:t>GraphInstanceTest</w:t>
-            </w:r>
-            <w:proofErr w:type="spellEnd"/>
+              <w:t>3.2整体</w:t>
+            </w:r>
+            <w:bookmarkStart w:id="31" w:name="_GoBack"/>
+            <w:bookmarkEnd w:id="31"/>
+            <w:r>
+              <w:rPr>
+                <w:rFonts w:hint="eastAsia"/>
+              </w:rPr>
+              <w:t>完成</w:t>
+            </w:r>
           </w:p>
         </w:tc>
         <w:tc>
@@ -4593,109 +4810,6 @@
             </w:r>
           </w:p>
         </w:tc>
-      </w:tr>
-      <w:tr>
-        <w:tc>
-          <w:tcPr>
-            <w:tcW w:w="937" w:type="pct"/>
-          </w:tcPr>
-          <w:p>
-            <w:pPr>
-              <w:rPr>
-                <w:rFonts w:hint="eastAsia"/>
-              </w:rPr>
-            </w:pPr>
-            <w:r>
-              <w:rPr>
-                <w:rFonts w:hint="eastAsia"/>
-              </w:rPr>
-              <w:t>2020-03-12</w:t>
-            </w:r>
-          </w:p>
-        </w:tc>
-        <w:tc>
-          <w:tcPr>
-            <w:tcW w:w="598" w:type="pct"/>
-          </w:tcPr>
-          <w:p>
-            <w:pPr>
-              <w:rPr>
-                <w:rFonts w:hint="eastAsia"/>
-              </w:rPr>
-            </w:pPr>
-            <w:r>
-              <w:rPr>
-                <w:rFonts w:hint="eastAsia"/>
-              </w:rPr>
-              <w:t>晚上</w:t>
-            </w:r>
-          </w:p>
-        </w:tc>
-        <w:tc>
-          <w:tcPr>
-            <w:tcW w:w="2392" w:type="pct"/>
-          </w:tcPr>
-          <w:p>
-            <w:pPr>
-              <w:rPr>
-                <w:rFonts w:hint="eastAsia"/>
-              </w:rPr>
-            </w:pPr>
-            <w:r>
-              <w:rPr>
-                <w:rFonts w:hint="eastAsia"/>
-              </w:rPr>
-              <w:t>Problem1</w:t>
-            </w:r>
-            <w:r>
-              <w:t xml:space="preserve"> </w:t>
-            </w:r>
-            <w:r>
-              <w:rPr>
-                <w:rFonts w:hint="eastAsia"/>
-              </w:rPr>
-              <w:t>3.1.5</w:t>
-            </w:r>
-            <w:r>
-              <w:t xml:space="preserve"> </w:t>
-            </w:r>
-            <w:r>
-              <w:rPr>
-                <w:rFonts w:hint="eastAsia"/>
-              </w:rPr>
-              <w:t>Graph</w:t>
-            </w:r>
-            <w:r>
-              <w:t xml:space="preserve"> </w:t>
-            </w:r>
-            <w:r>
-              <w:rPr>
-                <w:rFonts w:hint="eastAsia"/>
-              </w:rPr>
-              <w:t>Poet</w:t>
-            </w:r>
-          </w:p>
-        </w:tc>
-        <w:tc>
-          <w:tcPr>
-            <w:tcW w:w="1073" w:type="pct"/>
-          </w:tcPr>
-          <w:p>
-            <w:pPr>
-              <w:rPr>
-                <w:rFonts w:hint="eastAsia"/>
-              </w:rPr>
-            </w:pPr>
-            <w:r>
-              <w:rPr>
-                <w:rFonts w:hint="eastAsia"/>
-              </w:rPr>
-              <w:t>完成</w:t>
-            </w:r>
-          </w:p>
-        </w:tc>
-        <w:bookmarkStart w:id="31" w:name="_GoBack"/>
-        <w:bookmarkEnd w:id="31"/>
       </w:tr>
     </w:tbl>
     <w:p/>
@@ -8364,7 +8478,7 @@
 </file>
 
 <file path=customXml/itemProps1.xml><?xml version="1.0" encoding="utf-8"?>
-<ds:datastoreItem xmlns:ds="http://schemas.openxmlformats.org/officeDocument/2006/customXml" ds:itemID="{6171AE00-BC02-498C-8DD7-F5636F58381F}">
+<ds:datastoreItem xmlns:ds="http://schemas.openxmlformats.org/officeDocument/2006/customXml" ds:itemID="{3FD4723C-4396-4014-A7F1-47043CC08DC3}">
   <ds:schemaRefs>
     <ds:schemaRef ds:uri="http://schemas.openxmlformats.org/officeDocument/2006/bibliography"/>
   </ds:schemaRefs>

</xml_diff>